<commit_message>
Added a few modifications to document
</commit_message>
<xml_diff>
--- a/Project Plan-Internet Programming.docx
+++ b/Project Plan-Internet Programming.docx
@@ -26,13 +26,6 @@
           <w:szCs w:val="28"/>
         </w:rPr>
       </w:pPr>
-      <w:r>
-        <w:rPr>
-          <w:sz w:val="28"/>
-          <w:szCs w:val="28"/>
-        </w:rPr>
-        <w:t xml:space="preserve">On the </w:t>
-      </w:r>
       <w:r>
         <w:rPr>
           <w:sz w:val="28"/>
@@ -51,7 +44,16 @@
         <w:spacing w:after="0" w:line="240" w:lineRule="auto"/>
       </w:pPr>
       <w:r>
-        <w:t xml:space="preserve">we need to change the home page from our draft, since it doesn’t look like a Canada Computers website. </w:t>
+        <w:t xml:space="preserve">we need to change the </w:t>
+      </w:r>
+      <w:r>
+        <w:t xml:space="preserve">layout of the </w:t>
+      </w:r>
+      <w:r>
+        <w:t>home page from our draft,</w:t>
+      </w:r>
+      <w:r>
+        <w:t xml:space="preserve"> take inspiration from Canada Computers website</w:t>
       </w:r>
     </w:p>
     <w:p>
@@ -66,14 +68,12 @@
       <w:r>
         <w:t xml:space="preserve">make the navigation menu and the </w:t>
       </w:r>
-      <w:proofErr w:type="gramStart"/>
       <w:r>
         <w:t>carousel</w:t>
       </w:r>
       <w:r>
-        <w:t>(</w:t>
-      </w:r>
-      <w:proofErr w:type="gramEnd"/>
+        <w:t xml:space="preserve"> (</w:t>
+      </w:r>
       <w:r>
         <w:t>bootstrap will be used)</w:t>
       </w:r>
@@ -134,19 +134,25 @@
     </w:p>
     <w:p>
       <w:pPr>
-        <w:spacing w:after="0" w:line="240" w:lineRule="auto"/>
-        <w:rPr>
-          <w:sz w:val="28"/>
-          <w:szCs w:val="28"/>
-        </w:rPr>
-      </w:pPr>
-      <w:r>
-        <w:rPr>
-          <w:sz w:val="28"/>
-          <w:szCs w:val="28"/>
-        </w:rPr>
-        <w:t xml:space="preserve">On the </w:t>
-      </w:r>
+        <w:pStyle w:val="ListParagraph"/>
+        <w:numPr>
+          <w:ilvl w:val="0"/>
+          <w:numId w:val="1"/>
+        </w:numPr>
+        <w:spacing w:after="0" w:line="240" w:lineRule="auto"/>
+      </w:pPr>
+      <w:r>
+        <w:t>Use bootstrap for Icons for each tab and page</w:t>
+      </w:r>
+    </w:p>
+    <w:p>
+      <w:pPr>
+        <w:spacing w:after="0" w:line="240" w:lineRule="auto"/>
+        <w:rPr>
+          <w:sz w:val="28"/>
+          <w:szCs w:val="28"/>
+        </w:rPr>
+      </w:pPr>
       <w:r>
         <w:rPr>
           <w:sz w:val="28"/>
@@ -255,13 +261,6 @@
           <w:szCs w:val="28"/>
         </w:rPr>
       </w:pPr>
-      <w:r>
-        <w:rPr>
-          <w:sz w:val="28"/>
-          <w:szCs w:val="28"/>
-        </w:rPr>
-        <w:t xml:space="preserve">On the </w:t>
-      </w:r>
       <w:r>
         <w:rPr>
           <w:sz w:val="28"/>
@@ -736,21 +735,8 @@
       <w:pStyle w:val="Header"/>
     </w:pPr>
     <w:r>
-      <w:t xml:space="preserve">Dan Lulkin, Will </w:t>
+      <w:t>Dan Lulkin, Will Kerdy Elveus</w:t>
     </w:r>
-    <w:proofErr w:type="spellStart"/>
-    <w:r>
-      <w:t>Kerdy</w:t>
-    </w:r>
-    <w:proofErr w:type="spellEnd"/>
-    <w:r>
-      <w:t xml:space="preserve"> </w:t>
-    </w:r>
-    <w:proofErr w:type="spellStart"/>
-    <w:r>
-      <w:t>Elveus</w:t>
-    </w:r>
-    <w:proofErr w:type="spellEnd"/>
   </w:p>
   <w:p>
     <w:pPr>

</xml_diff>